<commit_message>
Update Individual Capstone Assessment - Adam Tait.docx
Finished
</commit_message>
<xml_diff>
--- a/homework/Individual Capstone Assessment - Adam Tait.docx
+++ b/homework/Individual Capstone Assessment - Adam Tait.docx
@@ -177,8 +177,9 @@
       <w:r>
         <w:t xml:space="preserve"> I think kids should be given the opportunity to </w:t>
       </w:r>
-      <w:bookmarkStart w:id="0" w:name="_GoBack"/>
-      <w:bookmarkEnd w:id="0"/>
+      <w:r>
+        <w:t>explore different hobbies and potential professions and I think music is one that kind of gets left behind.</w:t>
+      </w:r>
     </w:p>
     <w:p>
       <w:pPr>
@@ -195,6 +196,35 @@
         <w:tab/>
         <w:t>Preliminary project approach</w:t>
       </w:r>
+    </w:p>
+    <w:p>
+      <w:r>
+        <w:tab/>
+      </w:r>
+      <w:r>
+        <w:t xml:space="preserve">Our project approach is rather simple but difficult to get perfect. The end goal is to have some kind of application where the user can tap in a beat and add notes to the beat to make a melody. If that is </w:t>
+      </w:r>
+      <w:r>
+        <w:t>accomplished,</w:t>
+      </w:r>
+      <w:r>
+        <w:t xml:space="preserve"> then I think that will indicate a good job. The difficulty comes in the small details, such as </w:t>
+      </w:r>
+      <w:r>
+        <w:t>snapping notes that were tapped in to fit the measure</w:t>
+      </w:r>
+      <w:r>
+        <w:t xml:space="preserve"> without changing </w:t>
+      </w:r>
+      <w:r>
+        <w:lastRenderedPageBreak/>
+        <w:t>the users intended beat too much. Another difficulty will be implementing the actual sound of the notes and making sure we can accommodate for different not lengths (quarter note vs. whole note).</w:t>
+      </w:r>
+      <w:r>
+        <w:t xml:space="preserve"> I think this is one of those projects where aiming for small chunks at a time will help keep the project in perspective and make the end goal easier to accomplish.</w:t>
+      </w:r>
+      <w:bookmarkStart w:id="0" w:name="_GoBack"/>
+      <w:bookmarkEnd w:id="0"/>
     </w:p>
     <w:sectPr>
       <w:pgSz w:w="12240" w:h="15840"/>
@@ -329,6 +359,7 @@
     <w:lsdException w:name="HTML Sample" w:semiHidden="1" w:unhideWhenUsed="1"/>
     <w:lsdException w:name="HTML Typewriter" w:semiHidden="1" w:unhideWhenUsed="1"/>
     <w:lsdException w:name="HTML Variable" w:semiHidden="1" w:unhideWhenUsed="1"/>
+    <w:lsdException w:name="Normal Table" w:semiHidden="1" w:unhideWhenUsed="1"/>
     <w:lsdException w:name="annotation subject" w:semiHidden="1" w:unhideWhenUsed="1"/>
     <w:lsdException w:name="No List" w:semiHidden="1" w:unhideWhenUsed="1"/>
     <w:lsdException w:name="Outline List 1" w:semiHidden="1" w:unhideWhenUsed="1"/>
@@ -374,9 +405,11 @@
     <w:lsdException w:name="Table Subtle 1" w:semiHidden="1" w:unhideWhenUsed="1"/>
     <w:lsdException w:name="Table Subtle 2" w:semiHidden="1" w:unhideWhenUsed="1"/>
     <w:lsdException w:name="Table Web 1" w:semiHidden="1" w:unhideWhenUsed="1"/>
+    <w:lsdException w:name="Table Web 2" w:semiHidden="1" w:unhideWhenUsed="1"/>
     <w:lsdException w:name="Table Web 3" w:semiHidden="1" w:unhideWhenUsed="1"/>
     <w:lsdException w:name="Balloon Text" w:semiHidden="1" w:unhideWhenUsed="1"/>
     <w:lsdException w:name="Table Grid" w:uiPriority="39"/>
+    <w:lsdException w:name="Table Theme" w:semiHidden="1" w:unhideWhenUsed="1"/>
     <w:lsdException w:name="Placeholder Text" w:semiHidden="1"/>
     <w:lsdException w:name="No Spacing" w:uiPriority="1" w:qFormat="1"/>
     <w:lsdException w:name="Light Shading" w:uiPriority="60"/>

</xml_diff>